<commit_message>
Electronics/lab7/Samoylov/Самойлов РК6-46Б.docx removed mistake
</commit_message>
<xml_diff>
--- a/4 term/Electronics/lab7/Samoylov/Самойлов РК6-46Б.docx
+++ b/4 term/Electronics/lab7/Samoylov/Самойлов РК6-46Б.docx
@@ -197,7 +197,23 @@
           <w:b/>
           <w:sz w:val="28"/>
         </w:rPr>
-        <w:t>Варики свои</w:t>
+        <w:t>2N5115</w:t>
+      </w:r>
+      <w:r>
+        <w:rPr>
+          <w:rFonts w:ascii="Calibri" w:eastAsia="Calibri" w:hAnsi="Calibri" w:cs="Calibri"/>
+          <w:b/>
+          <w:sz w:val="28"/>
+        </w:rPr>
+        <w:t xml:space="preserve">, </w:t>
+      </w:r>
+      <w:r>
+        <w:rPr>
+          <w:rFonts w:ascii="Calibri" w:eastAsia="Calibri" w:hAnsi="Calibri" w:cs="Calibri"/>
+          <w:b/>
+          <w:sz w:val="28"/>
+        </w:rPr>
+        <w:t>IRF541</w:t>
       </w:r>
     </w:p>
     <w:p>
@@ -725,6 +741,7 @@
       <w:r>
         <w:rPr>
           <w:rFonts w:ascii="Calibri" w:eastAsia="Calibri" w:hAnsi="Calibri" w:cs="Calibri"/>
+          <w:noProof/>
           <w:sz w:val="28"/>
           <w:szCs w:val="28"/>
           <w:lang w:val="en-US"/>
@@ -818,6 +835,7 @@
       <w:r>
         <w:rPr>
           <w:rFonts w:ascii="Calibri" w:eastAsia="Calibri" w:hAnsi="Calibri" w:cs="Calibri"/>
+          <w:noProof/>
           <w:sz w:val="28"/>
           <w:szCs w:val="28"/>
         </w:rPr>
@@ -1057,7 +1075,46 @@
           <w:szCs w:val="28"/>
           <w:lang w:val="en-US"/>
         </w:rPr>
-        <w:t>(1.703-1.033</w:t>
+        <w:t>(</w:t>
+      </w:r>
+      <w:r>
+        <w:rPr>
+          <w:rFonts w:ascii="Calibri" w:eastAsia="Calibri" w:hAnsi="Calibri" w:cs="Calibri"/>
+          <w:b/>
+          <w:sz w:val="28"/>
+          <w:szCs w:val="28"/>
+        </w:rPr>
+        <w:t>1,613</w:t>
+      </w:r>
+      <w:r>
+        <w:rPr>
+          <w:rFonts w:ascii="Calibri" w:eastAsia="Calibri" w:hAnsi="Calibri" w:cs="Calibri"/>
+          <w:b/>
+          <w:sz w:val="28"/>
+          <w:szCs w:val="28"/>
+          <w:lang w:val="en-US"/>
+        </w:rPr>
+        <w:t>m</w:t>
+      </w:r>
+      <w:r>
+        <w:rPr>
+          <w:rFonts w:ascii="Calibri" w:eastAsia="Calibri" w:hAnsi="Calibri" w:cs="Calibri"/>
+          <w:b/>
+          <w:sz w:val="28"/>
+          <w:szCs w:val="28"/>
+          <w:lang w:val="en-US"/>
+        </w:rPr>
+        <w:t>-</w:t>
+      </w:r>
+      <w:r>
+        <w:rPr>
+          <w:rFonts w:ascii="Calibri" w:eastAsia="Calibri" w:hAnsi="Calibri" w:cs="Calibri"/>
+          <w:b/>
+          <w:sz w:val="28"/>
+          <w:szCs w:val="28"/>
+          <w:lang w:val="en-US"/>
+        </w:rPr>
+        <w:t>840.789u</w:t>
       </w:r>
       <w:r>
         <w:rPr>
@@ -1087,27 +1144,7 @@
           <w:szCs w:val="28"/>
           <w:lang w:val="en-US"/>
         </w:rPr>
-        <w:t>3</w:t>
-      </w:r>
-      <w:r>
-        <w:rPr>
-          <w:rFonts w:ascii="Calibri" w:eastAsia="Calibri" w:hAnsi="Calibri" w:cs="Calibri"/>
-          <w:b/>
-          <w:sz w:val="28"/>
-          <w:szCs w:val="28"/>
-          <w:lang w:val="en-US"/>
-        </w:rPr>
-        <w:t>-</w:t>
-      </w:r>
-      <w:r>
-        <w:rPr>
-          <w:rFonts w:ascii="Calibri" w:eastAsia="Calibri" w:hAnsi="Calibri" w:cs="Calibri"/>
-          <w:b/>
-          <w:sz w:val="28"/>
-          <w:szCs w:val="28"/>
-          <w:lang w:val="en-US"/>
-        </w:rPr>
-        <w:t>2</w:t>
+        <w:t>160m-120m</w:t>
       </w:r>
       <w:r>
         <w:rPr>
@@ -1137,7 +1174,7 @@
           <w:szCs w:val="28"/>
           <w:lang w:val="en-US"/>
         </w:rPr>
-        <w:t>670</w:t>
+        <w:t>19.305</w:t>
       </w:r>
       <w:r>
         <w:rPr>
@@ -1570,6 +1607,7 @@
         <w:rPr>
           <w:rFonts w:ascii="Calibri" w:eastAsia="Calibri" w:hAnsi="Calibri" w:cs="Calibri"/>
           <w:b/>
+          <w:noProof/>
           <w:sz w:val="28"/>
           <w:szCs w:val="28"/>
         </w:rPr>
@@ -1675,6 +1713,7 @@
         <w:rPr>
           <w:rFonts w:ascii="Calibri" w:eastAsia="Calibri" w:hAnsi="Calibri" w:cs="Calibri"/>
           <w:b/>
+          <w:noProof/>
           <w:sz w:val="28"/>
           <w:szCs w:val="28"/>
           <w:lang w:val="en-US"/>
@@ -1923,6 +1962,7 @@
         <w:rPr>
           <w:rFonts w:ascii="Calibri" w:eastAsia="Calibri" w:hAnsi="Calibri" w:cs="Calibri"/>
           <w:b/>
+          <w:noProof/>
           <w:sz w:val="28"/>
           <w:szCs w:val="28"/>
         </w:rPr>
@@ -2099,6 +2139,7 @@
       <w:r>
         <w:rPr>
           <w:rFonts w:ascii="Calibri" w:eastAsia="Calibri" w:hAnsi="Calibri" w:cs="Calibri"/>
+          <w:noProof/>
           <w:sz w:val="28"/>
           <w:szCs w:val="28"/>
         </w:rPr>
@@ -2299,6 +2340,7 @@
       <w:r>
         <w:rPr>
           <w:rFonts w:ascii="Calibri" w:eastAsia="Calibri" w:hAnsi="Calibri" w:cs="Calibri"/>
+          <w:noProof/>
           <w:sz w:val="28"/>
           <w:szCs w:val="28"/>
         </w:rPr>
@@ -2401,6 +2443,7 @@
       <w:r>
         <w:rPr>
           <w:rFonts w:ascii="Calibri" w:eastAsia="Calibri" w:hAnsi="Calibri" w:cs="Calibri"/>
+          <w:noProof/>
           <w:sz w:val="28"/>
           <w:szCs w:val="28"/>
           <w:lang w:val="en-US"/>
@@ -2472,7 +2515,6 @@
           <w:rFonts w:ascii="Calibri" w:eastAsia="Calibri" w:hAnsi="Calibri" w:cs="Calibri"/>
           <w:sz w:val="28"/>
           <w:szCs w:val="28"/>
-          <w:lang w:val="en-US"/>
         </w:rPr>
         <w:t>11.308</w:t>
       </w:r>
@@ -2489,7 +2531,6 @@
           <w:rFonts w:ascii="Calibri" w:eastAsia="Calibri" w:hAnsi="Calibri" w:cs="Calibri"/>
           <w:sz w:val="28"/>
           <w:szCs w:val="28"/>
-          <w:lang w:val="en-US"/>
         </w:rPr>
         <w:t>11.289</w:t>
       </w:r>
@@ -2791,6 +2832,7 @@
       <w:r>
         <w:rPr>
           <w:rFonts w:ascii="Calibri" w:eastAsia="Calibri" w:hAnsi="Calibri" w:cs="Calibri"/>
+          <w:noProof/>
           <w:sz w:val="28"/>
           <w:szCs w:val="28"/>
         </w:rPr>
@@ -2892,6 +2934,7 @@
       <w:r>
         <w:rPr>
           <w:rFonts w:ascii="Calibri" w:eastAsia="Calibri" w:hAnsi="Calibri" w:cs="Calibri"/>
+          <w:noProof/>
           <w:sz w:val="28"/>
           <w:szCs w:val="28"/>
         </w:rPr>
@@ -3059,6 +3102,7 @@
       <w:r>
         <w:rPr>
           <w:rFonts w:ascii="Calibri" w:eastAsia="Calibri" w:hAnsi="Calibri" w:cs="Calibri"/>
+          <w:noProof/>
           <w:sz w:val="28"/>
           <w:szCs w:val="28"/>
           <w:lang w:val="en-US"/>
@@ -3113,6 +3157,7 @@
       <w:r>
         <w:rPr>
           <w:rFonts w:ascii="Calibri" w:eastAsia="Calibri" w:hAnsi="Calibri" w:cs="Calibri"/>
+          <w:noProof/>
           <w:sz w:val="28"/>
           <w:szCs w:val="28"/>
           <w:lang w:val="en-US"/>
@@ -3184,7 +3229,6 @@
           <w:rFonts w:ascii="Calibri" w:eastAsia="Calibri" w:hAnsi="Calibri" w:cs="Calibri"/>
           <w:sz w:val="28"/>
           <w:szCs w:val="28"/>
-          <w:lang w:val="en-US"/>
         </w:rPr>
         <w:t>15</w:t>
       </w:r>
@@ -3293,6 +3337,7 @@
       <w:r>
         <w:rPr>
           <w:rFonts w:ascii="Calibri" w:eastAsia="Calibri" w:hAnsi="Calibri" w:cs="Calibri"/>
+          <w:noProof/>
           <w:sz w:val="28"/>
           <w:szCs w:val="28"/>
         </w:rPr>
@@ -3395,6 +3440,7 @@
       <w:r>
         <w:rPr>
           <w:rFonts w:ascii="Calibri" w:eastAsia="Calibri" w:hAnsi="Calibri" w:cs="Calibri"/>
+          <w:noProof/>
           <w:sz w:val="28"/>
           <w:szCs w:val="28"/>
           <w:lang w:val="en-US"/>
@@ -3568,6 +3614,7 @@
       <w:r>
         <w:rPr>
           <w:rFonts w:ascii="Calibri" w:eastAsia="Calibri" w:hAnsi="Calibri" w:cs="Calibri"/>
+          <w:noProof/>
           <w:sz w:val="28"/>
           <w:szCs w:val="28"/>
           <w:lang w:val="en-US"/>
@@ -3671,6 +3718,7 @@
       <w:r>
         <w:rPr>
           <w:rFonts w:ascii="Calibri" w:eastAsia="Calibri" w:hAnsi="Calibri" w:cs="Calibri"/>
+          <w:noProof/>
           <w:sz w:val="28"/>
           <w:szCs w:val="28"/>
         </w:rPr>

</xml_diff>

<commit_message>
removed mistakes in Electronics lab7
</commit_message>
<xml_diff>
--- a/4 term/Electronics/lab7/Samoylov/Самойлов РК6-46Б.docx
+++ b/4 term/Electronics/lab7/Samoylov/Самойлов РК6-46Б.docx
@@ -1083,6 +1083,7 @@
           <w:b/>
           <w:sz w:val="28"/>
           <w:szCs w:val="28"/>
+          <w:lang w:val="en-US"/>
         </w:rPr>
         <w:t>1,613</w:t>
       </w:r>
@@ -1607,15 +1608,14 @@
         <w:rPr>
           <w:rFonts w:ascii="Calibri" w:eastAsia="Calibri" w:hAnsi="Calibri" w:cs="Calibri"/>
           <w:b/>
-          <w:noProof/>
           <w:sz w:val="28"/>
           <w:szCs w:val="28"/>
         </w:rPr>
         <w:drawing>
-          <wp:inline distT="0" distB="0" distL="0" distR="0" wp14:anchorId="77716B6A" wp14:editId="4F2B7696">
-            <wp:extent cx="5940425" cy="3105150"/>
+          <wp:inline distT="0" distB="0" distL="0" distR="0" wp14:anchorId="2EFF2498" wp14:editId="0D2BA1CE">
+            <wp:extent cx="5601482" cy="2819794"/>
             <wp:effectExtent l="0" t="0" r="0" b="0"/>
-            <wp:docPr id="5" name="Рисунок 5"/>
+            <wp:docPr id="12" name="Рисунок 12"/>
             <wp:cNvGraphicFramePr>
               <a:graphicFrameLocks xmlns:a="http://schemas.openxmlformats.org/drawingml/2006/main" noChangeAspect="1"/>
             </wp:cNvGraphicFramePr>
@@ -1635,7 +1635,7 @@
                   <pic:spPr>
                     <a:xfrm>
                       <a:off x="0" y="0"/>
-                      <a:ext cx="5940425" cy="3105150"/>
+                      <a:ext cx="5601482" cy="2819794"/>
                     </a:xfrm>
                     <a:prstGeom prst="rect">
                       <a:avLst/>
@@ -1713,16 +1713,15 @@
         <w:rPr>
           <w:rFonts w:ascii="Calibri" w:eastAsia="Calibri" w:hAnsi="Calibri" w:cs="Calibri"/>
           <w:b/>
-          <w:noProof/>
           <w:sz w:val="28"/>
           <w:szCs w:val="28"/>
           <w:lang w:val="en-US"/>
         </w:rPr>
         <w:drawing>
-          <wp:inline distT="0" distB="0" distL="0" distR="0" wp14:anchorId="25BBC593" wp14:editId="264AD0DD">
-            <wp:extent cx="5940425" cy="2623820"/>
+          <wp:inline distT="0" distB="0" distL="0" distR="0" wp14:anchorId="05B89768" wp14:editId="6475F03A">
+            <wp:extent cx="5940425" cy="2281555"/>
             <wp:effectExtent l="0" t="0" r="0" b="0"/>
-            <wp:docPr id="7" name="Рисунок 7"/>
+            <wp:docPr id="8" name="Рисунок 8"/>
             <wp:cNvGraphicFramePr>
               <a:graphicFrameLocks xmlns:a="http://schemas.openxmlformats.org/drawingml/2006/main" noChangeAspect="1"/>
             </wp:cNvGraphicFramePr>
@@ -1742,7 +1741,7 @@
                   <pic:spPr>
                     <a:xfrm>
                       <a:off x="0" y="0"/>
-                      <a:ext cx="5940425" cy="2623820"/>
+                      <a:ext cx="5940425" cy="2281555"/>
                     </a:xfrm>
                     <a:prstGeom prst="rect">
                       <a:avLst/>
@@ -1798,35 +1797,9 @@
           <w:b/>
           <w:sz w:val="28"/>
           <w:szCs w:val="28"/>
-        </w:rPr>
-        <w:t>-2</w:t>
-      </w:r>
-      <w:r>
-        <w:rPr>
-          <w:rFonts w:ascii="Calibri" w:eastAsia="Calibri" w:hAnsi="Calibri" w:cs="Calibri"/>
-          <w:b/>
-          <w:sz w:val="28"/>
-          <w:szCs w:val="28"/>
-        </w:rPr>
-        <w:t>.</w:t>
-      </w:r>
-      <w:r>
-        <w:rPr>
-          <w:rFonts w:ascii="Calibri" w:eastAsia="Calibri" w:hAnsi="Calibri" w:cs="Calibri"/>
-          <w:b/>
-          <w:sz w:val="28"/>
-          <w:szCs w:val="28"/>
-        </w:rPr>
-        <w:t>5</w:t>
-      </w:r>
-      <w:r>
-        <w:rPr>
-          <w:rFonts w:ascii="Calibri" w:eastAsia="Calibri" w:hAnsi="Calibri" w:cs="Calibri"/>
-          <w:b/>
-          <w:sz w:val="28"/>
-          <w:szCs w:val="28"/>
-        </w:rPr>
-        <w:t>4</w:t>
+          <w:lang w:val="en-US"/>
+        </w:rPr>
+        <w:t>3.2</w:t>
       </w:r>
       <w:r>
         <w:rPr>
@@ -3157,16 +3130,15 @@
       <w:r>
         <w:rPr>
           <w:rFonts w:ascii="Calibri" w:eastAsia="Calibri" w:hAnsi="Calibri" w:cs="Calibri"/>
-          <w:noProof/>
           <w:sz w:val="28"/>
           <w:szCs w:val="28"/>
           <w:lang w:val="en-US"/>
         </w:rPr>
         <w:drawing>
-          <wp:inline distT="0" distB="0" distL="0" distR="0" wp14:anchorId="41D8E9BC" wp14:editId="374805D9">
-            <wp:extent cx="5940425" cy="2643505"/>
+          <wp:inline distT="0" distB="0" distL="0" distR="0" wp14:anchorId="3C90F020" wp14:editId="12DE5533">
+            <wp:extent cx="5940425" cy="2259965"/>
             <wp:effectExtent l="0" t="0" r="0" b="0"/>
-            <wp:docPr id="25" name="Рисунок 25"/>
+            <wp:docPr id="2" name="Рисунок 2"/>
             <wp:cNvGraphicFramePr>
               <a:graphicFrameLocks xmlns:a="http://schemas.openxmlformats.org/drawingml/2006/main" noChangeAspect="1"/>
             </wp:cNvGraphicFramePr>
@@ -3186,7 +3158,7 @@
                   <pic:spPr>
                     <a:xfrm>
                       <a:off x="0" y="0"/>
-                      <a:ext cx="5940425" cy="2643505"/>
+                      <a:ext cx="5940425" cy="2259965"/>
                     </a:xfrm>
                     <a:prstGeom prst="rect">
                       <a:avLst/>
@@ -3229,8 +3201,9 @@
           <w:rFonts w:ascii="Calibri" w:eastAsia="Calibri" w:hAnsi="Calibri" w:cs="Calibri"/>
           <w:sz w:val="28"/>
           <w:szCs w:val="28"/>
-        </w:rPr>
-        <w:t>15</w:t>
+          <w:lang w:val="en-US"/>
+        </w:rPr>
+        <w:t>60</w:t>
       </w:r>
       <w:r>
         <w:rPr>
@@ -3265,15 +3238,16 @@
           <w:sz w:val="28"/>
           <w:szCs w:val="28"/>
         </w:rPr>
-        <w:t>10 = 0.00</w:t>
-      </w:r>
-      <w:r>
-        <w:rPr>
-          <w:rFonts w:ascii="Calibri" w:eastAsia="Calibri" w:hAnsi="Calibri" w:cs="Calibri"/>
-          <w:sz w:val="28"/>
-          <w:szCs w:val="28"/>
-        </w:rPr>
-        <w:t>4</w:t>
+        <w:t>10 = 0.0</w:t>
+      </w:r>
+      <w:r>
+        <w:rPr>
+          <w:rFonts w:ascii="Calibri" w:eastAsia="Calibri" w:hAnsi="Calibri" w:cs="Calibri"/>
+          <w:sz w:val="28"/>
+          <w:szCs w:val="28"/>
+          <w:lang w:val="en-US"/>
+        </w:rPr>
+        <w:t>17</w:t>
       </w:r>
       <w:r>
         <w:rPr>

</xml_diff>